<commit_message>
intro feita, falta desenvolvimento e conclusao
</commit_message>
<xml_diff>
--- a/TP3/Relatorio.docx
+++ b/TP3/Relatorio.docx
@@ -2168,33 +2168,19 @@
     <w:p/>
     <w:p>
       <w:pPr>
-        <w:rPr>
-          <w:color w:val="FF0000"/>
-        </w:rPr>
-      </w:pPr>
-      <w:r>
-        <w:rPr>
-          <w:color w:val="FF0000"/>
-        </w:rPr>
-        <w:t>Fiquei aqui….</w:t>
-      </w:r>
-      <w:bookmarkStart w:id="0" w:name="_GoBack"/>
-      <w:bookmarkEnd w:id="0"/>
-    </w:p>
-    <w:p/>
-    <w:p/>
-    <w:p>
-      <w:pPr>
-        <w:jc w:val="both"/>
-      </w:pPr>
-      <w:r>
-        <w:t>Este relatório descreve todos os métodos e decisões tomados durante o desenvolvimento da resolução do segundo trabalho prático apresentado</w:t>
-      </w:r>
-      <w:r>
-        <w:t xml:space="preserve"> na unidade curricular de Sistemas de Representa</w:t>
-      </w:r>
-      <w:r>
-        <w:t>ção de Conhecimento e Raciocínio</w:t>
+        <w:jc w:val="both"/>
+      </w:pPr>
+      <w:r>
+        <w:t>O objetivo deste</w:t>
+      </w:r>
+      <w:r>
+        <w:t xml:space="preserve"> relatório </w:t>
+      </w:r>
+      <w:r>
+        <w:t>prende-se na documentação e explicitação do processo de resolução</w:t>
+      </w:r>
+      <w:r>
+        <w:t xml:space="preserve"> do terceiro exercício prático da unidade curricular se Sistemas de Representação de Conhecimento e Raciocínio</w:t>
       </w:r>
       <w:r>
         <w:t>.</w:t>
@@ -2208,7 +2194,16 @@
         <w:jc w:val="both"/>
       </w:pPr>
       <w:r>
-        <w:t>A descrição ambiciona esclarecer todas as soluções implementadas de forma completa e o mais clara possível.</w:t>
+        <w:t xml:space="preserve">A realização deste exercício </w:t>
+      </w:r>
+      <w:r>
+        <w:t>te como objetivo incitar ao uso de sistemas sub-simbólicos</w:t>
+      </w:r>
+      <w:r>
+        <w:t xml:space="preserve"> face à representação de conhecimento e desenvolvimento de mecanismos de raciocínio</w:t>
+      </w:r>
+      <w:r>
+        <w:t>.</w:t>
       </w:r>
       <w:r>
         <w:t xml:space="preserve"> </w:t>
@@ -2219,10 +2214,7 @@
         <w:jc w:val="both"/>
       </w:pPr>
       <w:r>
-        <w:t>Serão expostos todos os parâmetros considerados importantes</w:t>
-      </w:r>
-      <w:r>
-        <w:t xml:space="preserve"> e relevantes à resolução dos exercícios.</w:t>
+        <w:t>Ao longo do documento expõem-se as decisões e conceitos definidos relevantes para a resolução do problema.</w:t>
       </w:r>
     </w:p>
     <w:p/>
@@ -2249,58 +2241,69 @@
       </w:r>
     </w:p>
     <w:p>
-      <w:pPr>
-        <w:jc w:val="both"/>
-      </w:pPr>
-      <w:r>
-        <w:t>A extensão à programação em lógica surge da necessidade de abandonar conceitos restritos obrigatoriamente associados à programação em lógica abordada no primeiro trabalho prático.</w:t>
-      </w:r>
-    </w:p>
-    <w:p>
-      <w:pPr>
-        <w:jc w:val="both"/>
-      </w:pPr>
-      <w:r>
-        <w:t>A extensão à programação e lógica permite então abandonar o conceito de mundo fechado, que consiste e</w:t>
-      </w:r>
-      <w:r>
-        <w:t>m</w:t>
-      </w:r>
-      <w:r>
-        <w:t xml:space="preserve"> apenas assumir verdadeiro aquilo que se conhece</w:t>
-      </w:r>
-      <w:r>
-        <w:t xml:space="preserve"> (aquilo que está presente na base de conhecimento) e também</w:t>
-      </w:r>
-      <w:r>
-        <w:t xml:space="preserve"> abandonar o conceito de domínio fechado, que consiste em assumir que não existem mais objetos que não aqueles menc</w:t>
-      </w:r>
-      <w:r>
-        <w:t>ionados na base de conhecimento. Assim sendo existem, ao contrário da programação em lógica três valores de verdade, são eles os valores falso, verdadeiro e desconhecido.</w:t>
-      </w:r>
-    </w:p>
-    <w:p>
-      <w:pPr>
-        <w:jc w:val="both"/>
-      </w:pPr>
-      <w:r>
-        <w:t>Para além destas mudanças, a extensão à programação em lógica introduz o conceito de negação forte, sabendo e reconhecendo a existência da negação fraca ou negação por falha na prova (predicado não), a negação forte permite representar conhecimento negativo e é mais completa em relação à anterior pois só declara o seu valor de verdade quando de facto existe prova para tal, já a negação forte, perante falta de conhecimento considera, pelo pressuposto de mundo fechado que se este não existe então o seu valor é falso</w:t>
-      </w:r>
-      <w:r>
-        <w:t xml:space="preserve"> o que não é de todo correto para situações reais onde o pressuposto mundo fechado não é aplicável</w:t>
-      </w:r>
-      <w:r>
-        <w:t>.</w:t>
-      </w:r>
-    </w:p>
-    <w:p>
-      <w:pPr>
-        <w:jc w:val="both"/>
-      </w:pPr>
-      <w:r>
-        <w:t>É ainda de notar que, apesar destas alterações na passagem de programação em lógica para a sua extensão os restantes conceitos mantêm-se como é o caso do pressuposto dos nomes únicos.</w:t>
-      </w:r>
-    </w:p>
+      <w:r>
+        <w:t>Redes Neuronais Artificiais são técnicas computacionais,</w:t>
+      </w:r>
+      <w:r>
+        <w:t xml:space="preserve"> inspiradas no sistema nervoso,</w:t>
+      </w:r>
+      <w:r>
+        <w:t xml:space="preserve"> que adquirem conhecimento através </w:t>
+      </w:r>
+      <w:r>
+        <w:t>de processamento de casos base e aprendizagem sobre estes.</w:t>
+      </w:r>
+      <w:r>
+        <w:t xml:space="preserve"> </w:t>
+      </w:r>
+      <w:r>
+        <w:t>Estas técnicas permitem solucionar problemas de inteligência artificial através da construção de um processo baseado em circuitos imitadores do processamento e comportamento do s</w:t>
+      </w:r>
+      <w:r>
+        <w:t>istema neuronal humano, adquirindo</w:t>
+      </w:r>
+      <w:r>
+        <w:t xml:space="preserve"> conhecimento através de experiências e erros.</w:t>
+      </w:r>
+    </w:p>
+    <w:p>
+      <w:r>
+        <w:t xml:space="preserve">As redes neuronais correspondem a grafos, com algumas restrições, onde a informação é distribuída para os nodos pelos caminhos. </w:t>
+      </w:r>
+    </w:p>
+    <w:p>
+      <w:r>
+        <w:t>O nível de cansaço aquando o uso de</w:t>
+      </w:r>
+      <w:r>
+        <w:t xml:space="preserve"> um</w:t>
+      </w:r>
+      <w:r>
+        <w:t xml:space="preserve"> computador pode ser medido pela análise de parâmetros como o movimento do rato ou </w:t>
+      </w:r>
+      <w:r>
+        <w:rPr>
+          <w:i/>
+        </w:rPr>
+        <w:t>clicks</w:t>
+      </w:r>
+      <w:r>
+        <w:t>, assim sendo, é possível identificar através de uma recolha de dados o nível de fadiga de um utilizador. Neste contexto, através do uso de uma rede neuronal, teoricamente, será possível treinar a rede (com um erro de previsão associado) para que esta indique qual o nível de cansaço de um indivíduo face a um conjunto de dados sobre a utilização do computador.</w:t>
+      </w:r>
+    </w:p>
+    <w:p>
+      <w:pPr>
+        <w:rPr>
+          <w:u w:val="single"/>
+        </w:rPr>
+      </w:pPr>
+      <w:r>
+        <w:t>Assim sendo, neste trabalho, serão usadas redes neuronais por forma a definir qual o nível de fadiga de um indivíduo.</w:t>
+      </w:r>
+    </w:p>
+    <w:p/>
+    <w:p/>
+    <w:p/>
     <w:p/>
     <w:p/>
     <w:p/>
@@ -2336,30 +2339,35 @@
         <w:jc w:val="both"/>
       </w:pPr>
       <w:r>
-        <w:t>Este trabalho prático pretende testar e exercitar o conhecimento adquirido nas aulas teóricas e práticas face a problemas aplicáveis à extensão da programação em lógica</w:t>
-      </w:r>
-      <w:r>
-        <w:t xml:space="preserve"> </w:t>
-      </w:r>
-      <w:r>
-        <w:t xml:space="preserve">e representação de conhecimento imperfeito </w:t>
-      </w:r>
-      <w:r>
-        <w:t>através da linguagem PROLOG.</w:t>
-      </w:r>
-    </w:p>
-    <w:p>
-      <w:pPr>
-        <w:jc w:val="both"/>
-      </w:pPr>
-      <w:r>
-        <w:t xml:space="preserve">Para tal é pedido que, no âmbito </w:t>
-      </w:r>
-      <w:r>
-        <w:t>do comércio automóvel seja criada uma base de conhecimento capaz de caraterizar este universo e apresentar no seu percurso os diversos conceitos lecionados.</w:t>
-      </w:r>
-      <w:r>
-        <w:t xml:space="preserve"> </w:t>
+        <w:t>Como já foi mencionado, o objetivo deste trabalho é utilizar redes neuronais para calcular níveis de fadiga de um utilizador, exercitando o conhecimento sobre este tema já abordado na unidade curricular.</w:t>
+      </w:r>
+    </w:p>
+    <w:p>
+      <w:pPr>
+        <w:jc w:val="both"/>
+      </w:pPr>
+      <w:r>
+        <w:t>O trabalho será realizado na linguagem de programação R, onde será criada e treinada a rede neuronal para utilização da mesma.</w:t>
+      </w:r>
+    </w:p>
+    <w:p>
+      <w:pPr>
+        <w:jc w:val="both"/>
+        <w:rPr>
+          <w:color w:val="FF0000"/>
+        </w:rPr>
+      </w:pPr>
+      <w:r>
+        <w:t xml:space="preserve">É então requerido que, face a um conjunto de casos base, se treine uma rede para que os seus valores de decisão retornados sigam, o mais </w:t>
+      </w:r>
+      <w:r>
+        <w:t xml:space="preserve">próximo </w:t>
+      </w:r>
+      <w:r>
+        <w:t xml:space="preserve">possível, </w:t>
+      </w:r>
+      <w:r>
+        <w:t>os valores disponibilizados. É ainda pedido que, também utilizando os dados disponibilizados, a escala de valores retornados apenas indique se existe ou não fadiga e, por último, criar uma escala de valores de fadiga que melhor se aproxime do pretendido.</w:t>
       </w:r>
     </w:p>
     <w:p>
@@ -2385,48 +2393,48 @@
       </w:r>
     </w:p>
     <w:p>
-      <w:pPr>
-        <w:jc w:val="both"/>
-      </w:pPr>
-      <w:r>
-        <w:t xml:space="preserve">A presença assídua às aulas teóricas e práticas desta unidade curricular de Sistemas de Representação de Conhecimento e Raciocínio </w:t>
-      </w:r>
-      <w:r>
-        <w:t>foram uma ferramenta crucial para a compreensão dos conceitos teóricos e método de aplicaç</w:t>
-      </w:r>
-      <w:r>
-        <w:t>ão dos mesmos.</w:t>
-      </w:r>
-    </w:p>
-    <w:p>
-      <w:pPr>
-        <w:jc w:val="both"/>
-      </w:pPr>
-      <w:r>
-        <w:t>Com o propósito d</w:t>
-      </w:r>
-      <w:r>
-        <w:t xml:space="preserve">e </w:t>
-      </w:r>
-      <w:r>
-        <w:t xml:space="preserve">esclarecer leitores não tanto à vontade com os conceitos teóricos abordados neste documento, segue-se um pequeno resumo, a adicionar ao que foi apresentado na introdução de </w:t>
-      </w:r>
-      <w:r>
-        <w:t>modo a que a leitura</w:t>
-      </w:r>
-      <w:r>
-        <w:t xml:space="preserve"> seja o mais simples e clara possível</w:t>
+      <w:r>
+        <w:t xml:space="preserve">Quebrando a dependência da representação de conhecimento através do uso de símbolos, </w:t>
+      </w:r>
+      <w:r>
+        <w:t>foi criada a representação de conhecimento sub-simbólicos. Neste trabalho apenas se abordaram um “ramo”</w:t>
+      </w:r>
+      <w:r>
+        <w:t xml:space="preserve"> deste amplo tema, Redes neuronais a</w:t>
+      </w:r>
+      <w:r>
+        <w:t>rtificiais</w:t>
+      </w:r>
+      <w:r>
+        <w:t xml:space="preserve"> (RNAs)</w:t>
       </w:r>
       <w:r>
         <w:t>.</w:t>
       </w:r>
-    </w:p>
-    <w:p>
-      <w:pPr>
-        <w:jc w:val="both"/>
-      </w:pPr>
-      <w:r>
-        <w:t>A programação em lógica segue avidamente os seguintes pressupostos:</w:t>
+      <w:r>
+        <w:t xml:space="preserve"> </w:t>
+      </w:r>
+      <w:r>
+        <w:t>Para permitir uma melhor compreensão do tema de seguida explicar-se-ão conceitos essenciais à compreensão do abordado ao longo do relatório.</w:t>
+      </w:r>
+    </w:p>
+    <w:p>
+      <w:r>
+        <w:t>Redes neuronais artificiais são estruturas de resolução de problemas</w:t>
+      </w:r>
+      <w:r>
+        <w:t xml:space="preserve"> que quebram a dependência da utilização de símbolos.</w:t>
+      </w:r>
+      <w:r>
+        <w:t xml:space="preserve"> Baseia-se na conexão entre unidades de processamento</w:t>
+      </w:r>
+      <w:r>
+        <w:t xml:space="preserve"> e a sua nomenclatura é herdada da biologia.</w:t>
+      </w:r>
+    </w:p>
+    <w:p>
+      <w:r>
+        <w:t>Desta forma uma rede neuronal é constituída por:</w:t>
       </w:r>
     </w:p>
     <w:p>
@@ -2434,51 +2442,20 @@
         <w:pStyle w:val="PargrafodaLista"/>
         <w:numPr>
           <w:ilvl w:val="0"/>
-          <w:numId w:val="1"/>
+          <w:numId w:val="27"/>
         </w:numPr>
-        <w:jc w:val="both"/>
-      </w:pPr>
-      <w:r>
-        <w:rPr>
-          <w:b/>
-        </w:rPr>
-        <w:t>Pressuposto do Mundo Fechado (PMF)</w:t>
-      </w:r>
-      <w:r>
-        <w:t xml:space="preserve"> – que aceita que apenas é verdadeiro aquilo sobre o que se possui conhecimento</w:t>
-      </w:r>
-      <w:r>
-        <w:t>, i</w:t>
-      </w:r>
-      <w:r>
-        <w:t>sto é, caso não exista na base de conhecimento qualquer informação sobre as aves poderem voar, neste caso é considerado que as aves n</w:t>
-      </w:r>
-      <w:r>
-        <w:t>ão podem voar.</w:t>
+      </w:pPr>
+      <w:r>
+        <w:rPr>
+          <w:b/>
+        </w:rPr>
+        <w:t>Neurónio:</w:t>
       </w:r>
       <w:r>
         <w:t xml:space="preserve"> </w:t>
       </w:r>
       <w:r>
-        <w:t>Tal facto</w:t>
-      </w:r>
-      <w:r>
-        <w:t xml:space="preserve"> </w:t>
-      </w:r>
-      <w:r>
-        <w:t>desrespeita</w:t>
-      </w:r>
-      <w:r>
-        <w:t xml:space="preserve"> a lógica do </w:t>
-      </w:r>
-      <w:r>
-        <w:t>mundo real pois, caso não exista conhecimento não significa que tal seja falso</w:t>
-      </w:r>
-      <w:r>
-        <w:t xml:space="preserve"> será apenas desconhecido</w:t>
-      </w:r>
-      <w:r>
-        <w:t xml:space="preserve">! </w:t>
+        <w:t>unidades de processamento;</w:t>
       </w:r>
     </w:p>
     <w:p>
@@ -2486,21 +2463,23 @@
         <w:pStyle w:val="PargrafodaLista"/>
         <w:numPr>
           <w:ilvl w:val="0"/>
-          <w:numId w:val="1"/>
+          <w:numId w:val="27"/>
         </w:numPr>
-        <w:jc w:val="both"/>
-      </w:pPr>
-      <w:r>
-        <w:rPr>
-          <w:b/>
-        </w:rPr>
-        <w:t>Pressuposto do Domínio Fechado (PDF)</w:t>
-      </w:r>
-      <w:r>
-        <w:t xml:space="preserve"> – defende que apenas existem os objetos que estão presentes na base de conhecimento, ou seja</w:t>
-      </w:r>
-      <w:r>
-        <w:t>, imagine-se um registo de indivíduos, caso o João não esteja registado então o João não é real, não existe. Tal como a anterior este pressuposto não pode ser considerado para situações gerais!</w:t>
+      </w:pPr>
+      <w:r>
+        <w:rPr>
+          <w:b/>
+        </w:rPr>
+        <w:t>Dentrite:</w:t>
+      </w:r>
+      <w:r>
+        <w:rPr>
+          <w:b/>
+        </w:rPr>
+        <w:t xml:space="preserve"> </w:t>
+      </w:r>
+      <w:r>
+        <w:t>associadas aos neurónios, recebem a informação que depois é processada;</w:t>
       </w:r>
     </w:p>
     <w:p>
@@ -2508,153 +2487,119 @@
         <w:pStyle w:val="PargrafodaLista"/>
         <w:numPr>
           <w:ilvl w:val="0"/>
-          <w:numId w:val="1"/>
+          <w:numId w:val="27"/>
         </w:numPr>
-        <w:jc w:val="both"/>
-      </w:pPr>
-      <w:r>
-        <w:rPr>
-          <w:b/>
-        </w:rPr>
-        <w:t>Pressuposto dos Nomes Únicos (PNU)</w:t>
+        <w:rPr>
+          <w:b/>
+        </w:rPr>
+      </w:pPr>
+      <w:r>
+        <w:rPr>
+          <w:b/>
+        </w:rPr>
+        <w:t>Axónio</w:t>
+      </w:r>
+      <w:r>
+        <w:rPr>
+          <w:b/>
+        </w:rPr>
+        <w:t xml:space="preserve">: </w:t>
+      </w:r>
+      <w:r>
+        <w:t>também associados aos neurónios, são responsáveis pela passagem de informação.</w:t>
+      </w:r>
+    </w:p>
+    <w:p>
+      <w:r>
+        <w:t>Um neurónio pode possuir várias dentrites mas apenas um axón</w:t>
+      </w:r>
+      <w:r>
+        <w:t xml:space="preserve">io. </w:t>
+      </w:r>
+      <w:r>
+        <w:t>À</w:t>
+      </w:r>
+      <w:r>
+        <w:t xml:space="preserve"> passagem de informação dá-se o nome de </w:t>
+      </w:r>
+      <w:r>
+        <w:t>transferência/sinapse</w:t>
+      </w:r>
+      <w:r>
+        <w:t xml:space="preserve">, </w:t>
+      </w:r>
+      <w:r>
+        <w:t xml:space="preserve">esta apenas ocorre </w:t>
+      </w:r>
+      <w:r>
+        <w:t>caso o estado de excitação dos neur</w:t>
+      </w:r>
+      <w:r>
+        <w:t>ónios seja suficiente. Este estado é regulado pela informação que chega ao neurónio.</w:t>
+      </w:r>
+    </w:p>
+    <w:p>
+      <w:r>
+        <w:t>A rede neuronal recebe então n parâmetros de um caso como input e, faz esta informação percorrer a sua rede até que é retornado um ou mais valor</w:t>
+      </w:r>
+      <w:r>
+        <w:t>/valores</w:t>
+      </w:r>
+      <w:r>
+        <w:t xml:space="preserve"> de output</w:t>
+      </w:r>
+      <w:r>
+        <w:t>. A</w:t>
       </w:r>
       <w:r>
         <w:t xml:space="preserve"> </w:t>
       </w:r>
       <w:r>
-        <w:t>–</w:t>
-      </w:r>
-      <w:r>
-        <w:t xml:space="preserve"> </w:t>
-      </w:r>
-      <w:r>
-        <w:t>qualquer constante com o mesmo nome representa o mesmo objeto assim como constantes diferentes representam obrigatoriamente objetos distintos.</w:t>
-      </w:r>
-    </w:p>
-    <w:p>
-      <w:pPr>
-        <w:jc w:val="both"/>
-      </w:pPr>
-      <w:r>
-        <w:t xml:space="preserve">Procurando corrigir as falhas expostas em PMF e PDF a extensão à programação em lógica baseia-se então no pressuposto de mundo e domínio abertos mantendo porém o pressuposto dos nomes únicos. Esta extensão introduz ainda um novo tipo de negação, a negação forte. </w:t>
-      </w:r>
-    </w:p>
-    <w:p>
-      <w:pPr>
-        <w:jc w:val="both"/>
-      </w:pPr>
-      <w:r>
-        <w:t xml:space="preserve">Antes de abordar de que se trata a negação forte é necessário apresentar a negação fraca (predicado nao), a negação fraca segue o PMF por forma a que se for questionado </w:t>
-      </w:r>
-      <w:r>
-        <w:rPr>
-          <w:i/>
-        </w:rPr>
-        <w:t xml:space="preserve">“não existe a fruta X?” </w:t>
-      </w:r>
-      <w:r>
-        <w:t xml:space="preserve">–  não(fruta(X)). – , então a resposta seria verdadeiro se não houvesse nenhum conhecimento sobre a existência da fruta ou falso caso este tipo de conhecimento existisse. Note-se que isto estaria correto caso fosse aplicável o PMF mas para um mundo aberto é </w:t>
-      </w:r>
-      <w:r>
-        <w:lastRenderedPageBreak/>
-        <w:t>necessário outro tipo de negação uma negação que apenas diga que é verdade ou mentira se existir prova para tal e não por falta de provas!</w:t>
-      </w:r>
-    </w:p>
-    <w:p>
-      <w:pPr>
-        <w:jc w:val="both"/>
-      </w:pPr>
-      <w:r>
-        <w:t>É então introduzida a negação forte, esta negação só validará a pergunta em verdadeiro ou falso se e só se existirem provas para tal! Por exemplo se alguém perguntar se existe a fruta X então – negacaoforte(fruta(X)). – será falso quando existir fruta(X). e verdadeiro quando -fruta(X).</w:t>
-      </w:r>
-      <w:r>
-        <w:t xml:space="preserve"> caso contrário será sempre desconhecido.</w:t>
-      </w:r>
-      <w:r>
-        <w:t xml:space="preserve"> É de notar que o símbolo (-) é representação de conhecimento negativo também introduzido na extensão à programação em lógica</w:t>
-      </w:r>
-      <w:r>
-        <w:t>.</w:t>
-      </w:r>
-    </w:p>
-    <w:p>
-      <w:pPr>
-        <w:jc w:val="both"/>
-      </w:pPr>
-      <w:r>
-        <w:t>Para este tipo de programação existe três valores de verdade: falso, verdadeiro ou desconhecido. O desconhecido representa informação incompleta, esta pode ser:</w:t>
-      </w:r>
-    </w:p>
-    <w:p>
-      <w:pPr>
-        <w:pStyle w:val="PargrafodaLista"/>
-        <w:numPr>
-          <w:ilvl w:val="0"/>
-          <w:numId w:val="1"/>
-        </w:numPr>
-        <w:jc w:val="both"/>
-      </w:pPr>
-      <w:r>
-        <w:rPr>
-          <w:b/>
-        </w:rPr>
-        <w:t>Incerta</w:t>
-      </w:r>
-      <w:r>
-        <w:t xml:space="preserve"> – não se faz ideia de qual o valor do conhecimento.</w:t>
-      </w:r>
-    </w:p>
-    <w:p>
-      <w:pPr>
-        <w:pStyle w:val="PargrafodaLista"/>
-        <w:numPr>
-          <w:ilvl w:val="0"/>
-          <w:numId w:val="1"/>
-        </w:numPr>
-        <w:jc w:val="both"/>
-      </w:pPr>
-      <w:r>
-        <w:rPr>
-          <w:b/>
-        </w:rPr>
-        <w:t>Imprecisa</w:t>
-      </w:r>
-      <w:r>
-        <w:t xml:space="preserve"> – o valor sabe-se estar entre uma gama de valores possíveis.</w:t>
-      </w:r>
-    </w:p>
-    <w:p>
-      <w:pPr>
-        <w:pStyle w:val="PargrafodaLista"/>
-        <w:numPr>
-          <w:ilvl w:val="0"/>
-          <w:numId w:val="1"/>
-        </w:numPr>
-        <w:jc w:val="both"/>
-      </w:pPr>
-      <w:r>
-        <w:rPr>
-          <w:b/>
-        </w:rPr>
-        <w:t>Interdita</w:t>
-      </w:r>
-      <w:r>
-        <w:t xml:space="preserve"> – não se têm acesso ao valor</w:t>
-      </w:r>
-      <w:r>
-        <w:t xml:space="preserve"> porque não é permitido que se aceda</w:t>
-      </w:r>
-      <w:r>
-        <w:t>.</w:t>
-      </w:r>
-    </w:p>
-    <w:p>
-      <w:pPr>
-        <w:jc w:val="both"/>
-      </w:pPr>
-      <w:r>
-        <w:t>Todos estes conceitos serão aplicados ao longo deste trabalho, nomeadamente a representação de conhecimento imperfeito. Para a utilização da extensão da programação em lógica é necessário criar um predicado (demo) que, concetualizado em programação lógica abre as portas para a extensão à programação em lógica!</w:t>
-      </w:r>
+        <w:t>aprendizagem da rede é definida pela regra de transferência que a rede neuronal implementa, isto será outro parâmetro que decidirá o funcionamento da rede.</w:t>
+      </w:r>
+    </w:p>
+    <w:p>
+      <w:r>
+        <w:t xml:space="preserve">O cálculo do valor de ativação dos neurónios é influenciado pela informação que chega aos mesmos, pelos dados de </w:t>
+      </w:r>
+      <w:r>
+        <w:rPr>
+          <w:i/>
+        </w:rPr>
+        <w:t>input</w:t>
+      </w:r>
+      <w:r>
+        <w:t xml:space="preserve"> e pelo valor de ativação anterior (armazenado em memória).</w:t>
+      </w:r>
+    </w:p>
+    <w:p>
+      <w:r>
+        <w:t>Apesar do uso das redes neuronais ser bastante vantajoso é de notar que todos os valores obtidos são apenas aproximações e que existe uma dependência na existência de “pré-conhecimento”, ou seja, são necessários casos de treino com informação já real.</w:t>
+      </w:r>
+    </w:p>
+    <w:p>
+      <w:pPr>
+        <w:rPr>
+          <w:color w:val="FF0000"/>
+        </w:rPr>
+      </w:pPr>
+    </w:p>
+    <w:p>
+      <w:pPr>
+        <w:rPr>
+          <w:color w:val="FF0000"/>
+        </w:rPr>
+      </w:pPr>
+    </w:p>
+    <w:p>
+      <w:r>
+        <w:rPr>
+          <w:color w:val="FF0000"/>
+        </w:rPr>
+        <w:t>Fiquei aqui….</w:t>
+      </w:r>
+      <w:bookmarkStart w:id="0" w:name="_GoBack"/>
+      <w:bookmarkEnd w:id="0"/>
     </w:p>
     <w:p>
       <w:pPr>
@@ -2931,7 +2876,6 @@
           <w:color w:val="000000" w:themeColor="text1"/>
           <w:sz w:val="20"/>
         </w:rPr>
-        <w:lastRenderedPageBreak/>
         <w:t>preco: Preco, Automovel -&gt; {V,F,D}</w:t>
       </w:r>
     </w:p>
@@ -3071,6 +3015,7 @@
         <w:jc w:val="both"/>
       </w:pPr>
       <w:r>
+        <w:lastRenderedPageBreak/>
         <w:t>Predicado evolEvol</w:t>
       </w:r>
     </w:p>
@@ -3405,7 +3350,6 @@
           <w:rFonts w:ascii="Times New Roman" w:hAnsi="Times New Roman" w:cs="Times New Roman"/>
           <w:i/>
         </w:rPr>
-        <w:lastRenderedPageBreak/>
         <w:t>demo( Questao,desconhecido ) :-</w:t>
       </w:r>
     </w:p>
@@ -3514,6 +3458,7 @@
         <w:jc w:val="both"/>
       </w:pPr>
       <w:r>
+        <w:lastRenderedPageBreak/>
         <w:t>Ainda existe um problema em relação a este predicado. O predicado demo “simples” apenas aceita uma expressão e o valor que retorna é sobre esta…</w:t>
       </w:r>
       <w:r>
@@ -3977,7 +3922,6 @@
           <w:rFonts w:ascii="Times New Roman" w:hAnsi="Times New Roman" w:cs="Times New Roman"/>
           <w:i/>
         </w:rPr>
-        <w:lastRenderedPageBreak/>
         <w:tab/>
       </w:r>
       <w:r>
@@ -4310,6 +4254,7 @@
               <w:rPr>
                 <w:color w:val="000000" w:themeColor="text1"/>
               </w:rPr>
+              <w:lastRenderedPageBreak/>
               <w:t>Falso</w:t>
             </w:r>
           </w:p>
@@ -5319,7 +5264,6 @@
               <w:rPr>
                 <w:color w:val="000000" w:themeColor="text1"/>
               </w:rPr>
-              <w:lastRenderedPageBreak/>
               <w:t>D. (Impreciso)</w:t>
             </w:r>
           </w:p>
@@ -5457,7 +5401,11 @@
         <w:jc w:val="both"/>
       </w:pPr>
       <w:r>
-        <w:t xml:space="preserve">Apesar da extensão à programação em lógica abandonar o PMF, para este universo considerou-se que este pressuposto deveria ser aplicado, ou seja, se não houver um registo de um carro então o carro não existe no universo do </w:t>
+        <w:t xml:space="preserve">Apesar da extensão à programação em lógica abandonar o PMF, para este universo considerou-se que este pressuposto deveria ser aplicado, ou seja, se não houver um </w:t>
+      </w:r>
+      <w:r>
+        <w:lastRenderedPageBreak/>
+        <w:t xml:space="preserve">registo de um carro então o carro não existe no universo do </w:t>
       </w:r>
       <w:r>
         <w:rPr>
@@ -5861,7 +5809,6 @@
         </w:rPr>
       </w:pPr>
       <w:r>
-        <w:lastRenderedPageBreak/>
         <w:t>Assim sendo é esperado que para todas estas cores o valor de verdade seja verdadeiro e para todas as outras seja falso, ou seja a cor do carro poderá sempre ser uma destas cores</w:t>
       </w:r>
       <w:r>
@@ -6010,6 +5957,7 @@
         <w:jc w:val="both"/>
       </w:pPr>
       <w:r>
+        <w:lastRenderedPageBreak/>
         <w:t xml:space="preserve">Isto significa que o registoCompra deste carro em especial recebe como antigo proprietário uma </w:t>
       </w:r>
       <w:r>
@@ -6315,11 +6263,7 @@
         <w:t>tag</w:t>
       </w:r>
       <w:r>
-        <w:t xml:space="preserve"> é declarada como um valor nulo e criado um invariante de </w:t>
-      </w:r>
-      <w:r>
-        <w:lastRenderedPageBreak/>
-        <w:t>inserção de conhecimento que não permitirá inserir nunca o verdadeiro proprietário antigo (ou qualquer propriet</w:t>
+        <w:t xml:space="preserve"> é declarada como um valor nulo e criado um invariante de inserção de conhecimento que não permitirá inserir nunca o verdadeiro proprietário antigo (ou qualquer propriet</w:t>
       </w:r>
       <w:r>
         <w:t>ário</w:t>
@@ -6396,6 +6340,7 @@
         <w:jc w:val="both"/>
       </w:pPr>
       <w:r>
+        <w:lastRenderedPageBreak/>
         <w:t>Os invariantes implementados procuram refletir os casos reais do universo, assim sendo, para além dos invariantes estruturais de não permissão de inserção de conhecimento repetido existem os seguintes invariantes:</w:t>
       </w:r>
     </w:p>
@@ -6915,7 +6860,6 @@
           <w:color w:val="auto"/>
           <w:sz w:val="32"/>
         </w:rPr>
-        <w:lastRenderedPageBreak/>
         <w:t xml:space="preserve">Análise de Resultados </w:t>
       </w:r>
     </w:p>
@@ -6971,6 +6915,7 @@
           <w:noProof/>
           <w:lang w:eastAsia="pt-PT"/>
         </w:rPr>
+        <w:lastRenderedPageBreak/>
         <w:drawing>
           <wp:inline distT="0" distB="0" distL="0" distR="0" wp14:anchorId="0ED68EF5" wp14:editId="5837019A">
             <wp:extent cx="4252823" cy="1488097"/>
@@ -7222,7 +7167,6 @@
         <w:jc w:val="center"/>
       </w:pPr>
       <w:r>
-        <w:lastRenderedPageBreak/>
         <w:t xml:space="preserve">               </w:t>
       </w:r>
       <w:r>
@@ -7553,7 +7497,6 @@
           <w:noProof/>
           <w:lang w:eastAsia="pt-PT"/>
         </w:rPr>
-        <w:lastRenderedPageBreak/>
         <w:drawing>
           <wp:inline distT="0" distB="0" distL="0" distR="0" wp14:anchorId="166C9857" wp14:editId="5F1CEEB6">
             <wp:extent cx="3898026" cy="1190401"/>
@@ -7965,7 +7908,6 @@
           <w:noProof/>
           <w:lang w:eastAsia="pt-PT"/>
         </w:rPr>
-        <w:lastRenderedPageBreak/>
         <w:drawing>
           <wp:inline distT="0" distB="0" distL="0" distR="0" wp14:anchorId="3D4BEBA9" wp14:editId="18B0E623">
             <wp:extent cx="4412974" cy="1444531"/>
@@ -8062,6 +8004,7 @@
           <w:noProof/>
           <w:lang w:eastAsia="pt-PT"/>
         </w:rPr>
+        <w:lastRenderedPageBreak/>
         <w:drawing>
           <wp:inline distT="0" distB="0" distL="0" distR="0" wp14:anchorId="01AEB70B" wp14:editId="468B1BCA">
             <wp:extent cx="4015409" cy="1362613"/>
@@ -8369,7 +8312,6 @@
         <w:jc w:val="both"/>
       </w:pPr>
       <w:r>
-        <w:lastRenderedPageBreak/>
         <w:t>Questões com valor verdadeiro e desconhecido</w:t>
       </w:r>
       <w:r>
@@ -8466,6 +8408,7 @@
         <w:jc w:val="both"/>
       </w:pPr>
       <w:r>
+        <w:lastRenderedPageBreak/>
         <w:t>Questões com valor falso e desconhecido</w:t>
       </w:r>
       <w:r>
@@ -8765,7 +8708,6 @@
           <w:noProof/>
           <w:lang w:eastAsia="pt-PT"/>
         </w:rPr>
-        <w:lastRenderedPageBreak/>
         <w:drawing>
           <wp:inline distT="0" distB="0" distL="0" distR="0" wp14:anchorId="6B5FA633" wp14:editId="6FED9F6A">
             <wp:extent cx="4200525" cy="1214342"/>
@@ -8878,6 +8820,7 @@
           <w:noProof/>
           <w:lang w:eastAsia="pt-PT"/>
         </w:rPr>
+        <w:lastRenderedPageBreak/>
         <w:drawing>
           <wp:inline distT="0" distB="0" distL="0" distR="0" wp14:anchorId="2F3645B6" wp14:editId="2D51C76D">
             <wp:extent cx="4015409" cy="1446611"/>
@@ -9210,7 +9153,6 @@
         </w:rPr>
       </w:pPr>
       <w:r>
-        <w:lastRenderedPageBreak/>
         <w:t>Conhecimento positivo</w:t>
       </w:r>
       <w:r>
@@ -9324,6 +9266,7 @@
         </w:rPr>
       </w:pPr>
       <w:r>
+        <w:lastRenderedPageBreak/>
         <w:t>Conhecimento negativo</w:t>
       </w:r>
       <w:r>
@@ -9641,7 +9584,6 @@
         </w:rPr>
       </w:pPr>
       <w:r>
-        <w:lastRenderedPageBreak/>
         <w:t>Introdução de conhecimento imperfeito do tipo incerto e na base de conhecimento tem-se:</w:t>
       </w:r>
       <w:r>
@@ -9681,6 +9623,7 @@
           <w:noProof/>
           <w:lang w:eastAsia="pt-PT"/>
         </w:rPr>
+        <w:lastRenderedPageBreak/>
         <w:drawing>
           <wp:inline distT="0" distB="0" distL="0" distR="0" wp14:anchorId="25BEB99B" wp14:editId="1F2CC9C6">
             <wp:extent cx="4234070" cy="1392007"/>
@@ -10001,7 +9944,6 @@
           <w:noProof/>
           <w:lang w:eastAsia="pt-PT"/>
         </w:rPr>
-        <w:lastRenderedPageBreak/>
         <w:drawing>
           <wp:inline distT="0" distB="0" distL="0" distR="0" wp14:anchorId="59F2798E" wp14:editId="1AE47044">
             <wp:extent cx="3995531" cy="1449422"/>
@@ -10110,6 +10052,7 @@
         </w:rPr>
       </w:pPr>
       <w:r>
+        <w:lastRenderedPageBreak/>
         <w:t>Conhecimento positivo</w:t>
       </w:r>
       <w:r>
@@ -10425,7 +10368,6 @@
         </w:rPr>
       </w:pPr>
       <w:r>
-        <w:lastRenderedPageBreak/>
         <w:t>Conhecimento desconhecido impreciso</w:t>
       </w:r>
       <w:r>
@@ -10451,6 +10393,7 @@
           <w:noProof/>
           <w:lang w:eastAsia="pt-PT"/>
         </w:rPr>
+        <w:lastRenderedPageBreak/>
         <w:drawing>
           <wp:inline distT="0" distB="0" distL="0" distR="0" wp14:anchorId="388A34C2" wp14:editId="6B622CAA">
             <wp:extent cx="4263887" cy="1539641"/>
@@ -10860,7 +10803,7 @@
             <w:noProof/>
             <w:lang w:val="pt-BR"/>
           </w:rPr>
-          <w:t>21</w:t>
+          <w:t>20</w:t>
         </w:r>
         <w:r>
           <w:fldChar w:fldCharType="end"/>
@@ -11103,6 +11046,119 @@
     </w:lvl>
   </w:abstractNum>
   <w:abstractNum w:abstractNumId="2" w15:restartNumberingAfterBreak="0">
+    <w:nsid w:val="06EF40D6"/>
+    <w:multiLevelType w:val="hybridMultilevel"/>
+    <w:tmpl w:val="3A182CBC"/>
+    <w:lvl w:ilvl="0" w:tplc="08160001">
+      <w:start w:val="1"/>
+      <w:numFmt w:val="bullet"/>
+      <w:lvlText w:val=""/>
+      <w:lvlJc w:val="left"/>
+      <w:pPr>
+        <w:ind w:left="720" w:hanging="360"/>
+      </w:pPr>
+      <w:rPr>
+        <w:rFonts w:ascii="Symbol" w:hAnsi="Symbol" w:hint="default"/>
+      </w:rPr>
+    </w:lvl>
+    <w:lvl w:ilvl="1" w:tplc="08160003" w:tentative="1">
+      <w:start w:val="1"/>
+      <w:numFmt w:val="bullet"/>
+      <w:lvlText w:val="o"/>
+      <w:lvlJc w:val="left"/>
+      <w:pPr>
+        <w:ind w:left="1440" w:hanging="360"/>
+      </w:pPr>
+      <w:rPr>
+        <w:rFonts w:ascii="Courier New" w:hAnsi="Courier New" w:cs="Courier New" w:hint="default"/>
+      </w:rPr>
+    </w:lvl>
+    <w:lvl w:ilvl="2" w:tplc="08160005" w:tentative="1">
+      <w:start w:val="1"/>
+      <w:numFmt w:val="bullet"/>
+      <w:lvlText w:val=""/>
+      <w:lvlJc w:val="left"/>
+      <w:pPr>
+        <w:ind w:left="2160" w:hanging="360"/>
+      </w:pPr>
+      <w:rPr>
+        <w:rFonts w:ascii="Wingdings" w:hAnsi="Wingdings" w:hint="default"/>
+      </w:rPr>
+    </w:lvl>
+    <w:lvl w:ilvl="3" w:tplc="08160001" w:tentative="1">
+      <w:start w:val="1"/>
+      <w:numFmt w:val="bullet"/>
+      <w:lvlText w:val=""/>
+      <w:lvlJc w:val="left"/>
+      <w:pPr>
+        <w:ind w:left="2880" w:hanging="360"/>
+      </w:pPr>
+      <w:rPr>
+        <w:rFonts w:ascii="Symbol" w:hAnsi="Symbol" w:hint="default"/>
+      </w:rPr>
+    </w:lvl>
+    <w:lvl w:ilvl="4" w:tplc="08160003" w:tentative="1">
+      <w:start w:val="1"/>
+      <w:numFmt w:val="bullet"/>
+      <w:lvlText w:val="o"/>
+      <w:lvlJc w:val="left"/>
+      <w:pPr>
+        <w:ind w:left="3600" w:hanging="360"/>
+      </w:pPr>
+      <w:rPr>
+        <w:rFonts w:ascii="Courier New" w:hAnsi="Courier New" w:cs="Courier New" w:hint="default"/>
+      </w:rPr>
+    </w:lvl>
+    <w:lvl w:ilvl="5" w:tplc="08160005" w:tentative="1">
+      <w:start w:val="1"/>
+      <w:numFmt w:val="bullet"/>
+      <w:lvlText w:val=""/>
+      <w:lvlJc w:val="left"/>
+      <w:pPr>
+        <w:ind w:left="4320" w:hanging="360"/>
+      </w:pPr>
+      <w:rPr>
+        <w:rFonts w:ascii="Wingdings" w:hAnsi="Wingdings" w:hint="default"/>
+      </w:rPr>
+    </w:lvl>
+    <w:lvl w:ilvl="6" w:tplc="08160001" w:tentative="1">
+      <w:start w:val="1"/>
+      <w:numFmt w:val="bullet"/>
+      <w:lvlText w:val=""/>
+      <w:lvlJc w:val="left"/>
+      <w:pPr>
+        <w:ind w:left="5040" w:hanging="360"/>
+      </w:pPr>
+      <w:rPr>
+        <w:rFonts w:ascii="Symbol" w:hAnsi="Symbol" w:hint="default"/>
+      </w:rPr>
+    </w:lvl>
+    <w:lvl w:ilvl="7" w:tplc="08160003" w:tentative="1">
+      <w:start w:val="1"/>
+      <w:numFmt w:val="bullet"/>
+      <w:lvlText w:val="o"/>
+      <w:lvlJc w:val="left"/>
+      <w:pPr>
+        <w:ind w:left="5760" w:hanging="360"/>
+      </w:pPr>
+      <w:rPr>
+        <w:rFonts w:ascii="Courier New" w:hAnsi="Courier New" w:cs="Courier New" w:hint="default"/>
+      </w:rPr>
+    </w:lvl>
+    <w:lvl w:ilvl="8" w:tplc="08160005" w:tentative="1">
+      <w:start w:val="1"/>
+      <w:numFmt w:val="bullet"/>
+      <w:lvlText w:val=""/>
+      <w:lvlJc w:val="left"/>
+      <w:pPr>
+        <w:ind w:left="6480" w:hanging="360"/>
+      </w:pPr>
+      <w:rPr>
+        <w:rFonts w:ascii="Wingdings" w:hAnsi="Wingdings" w:hint="default"/>
+      </w:rPr>
+    </w:lvl>
+  </w:abstractNum>
+  <w:abstractNum w:abstractNumId="3" w15:restartNumberingAfterBreak="0">
     <w:nsid w:val="107A3970"/>
     <w:multiLevelType w:val="hybridMultilevel"/>
     <w:tmpl w:val="707EFF74"/>
@@ -11215,7 +11271,156 @@
       </w:rPr>
     </w:lvl>
   </w:abstractNum>
-  <w:abstractNum w:abstractNumId="3" w15:restartNumberingAfterBreak="0">
+  <w:abstractNum w:abstractNumId="4" w15:restartNumberingAfterBreak="0">
+    <w:nsid w:val="125A44F2"/>
+    <w:multiLevelType w:val="multilevel"/>
+    <w:tmpl w:val="89004CD4"/>
+    <w:lvl w:ilvl="0">
+      <w:start w:val="1"/>
+      <w:numFmt w:val="bullet"/>
+      <w:lvlText w:val=""/>
+      <w:lvlJc w:val="left"/>
+      <w:pPr>
+        <w:tabs>
+          <w:tab w:val="num" w:pos="720"/>
+        </w:tabs>
+        <w:ind w:left="720" w:hanging="360"/>
+      </w:pPr>
+      <w:rPr>
+        <w:rFonts w:ascii="Symbol" w:hAnsi="Symbol" w:hint="default"/>
+        <w:sz w:val="20"/>
+      </w:rPr>
+    </w:lvl>
+    <w:lvl w:ilvl="1" w:tentative="1">
+      <w:start w:val="1"/>
+      <w:numFmt w:val="bullet"/>
+      <w:lvlText w:val="o"/>
+      <w:lvlJc w:val="left"/>
+      <w:pPr>
+        <w:tabs>
+          <w:tab w:val="num" w:pos="1440"/>
+        </w:tabs>
+        <w:ind w:left="1440" w:hanging="360"/>
+      </w:pPr>
+      <w:rPr>
+        <w:rFonts w:ascii="Courier New" w:hAnsi="Courier New" w:hint="default"/>
+        <w:sz w:val="20"/>
+      </w:rPr>
+    </w:lvl>
+    <w:lvl w:ilvl="2" w:tentative="1">
+      <w:start w:val="1"/>
+      <w:numFmt w:val="bullet"/>
+      <w:lvlText w:val=""/>
+      <w:lvlJc w:val="left"/>
+      <w:pPr>
+        <w:tabs>
+          <w:tab w:val="num" w:pos="2160"/>
+        </w:tabs>
+        <w:ind w:left="2160" w:hanging="360"/>
+      </w:pPr>
+      <w:rPr>
+        <w:rFonts w:ascii="Wingdings" w:hAnsi="Wingdings" w:hint="default"/>
+        <w:sz w:val="20"/>
+      </w:rPr>
+    </w:lvl>
+    <w:lvl w:ilvl="3" w:tentative="1">
+      <w:start w:val="1"/>
+      <w:numFmt w:val="bullet"/>
+      <w:lvlText w:val=""/>
+      <w:lvlJc w:val="left"/>
+      <w:pPr>
+        <w:tabs>
+          <w:tab w:val="num" w:pos="2880"/>
+        </w:tabs>
+        <w:ind w:left="2880" w:hanging="360"/>
+      </w:pPr>
+      <w:rPr>
+        <w:rFonts w:ascii="Wingdings" w:hAnsi="Wingdings" w:hint="default"/>
+        <w:sz w:val="20"/>
+      </w:rPr>
+    </w:lvl>
+    <w:lvl w:ilvl="4" w:tentative="1">
+      <w:start w:val="1"/>
+      <w:numFmt w:val="bullet"/>
+      <w:lvlText w:val=""/>
+      <w:lvlJc w:val="left"/>
+      <w:pPr>
+        <w:tabs>
+          <w:tab w:val="num" w:pos="3600"/>
+        </w:tabs>
+        <w:ind w:left="3600" w:hanging="360"/>
+      </w:pPr>
+      <w:rPr>
+        <w:rFonts w:ascii="Wingdings" w:hAnsi="Wingdings" w:hint="default"/>
+        <w:sz w:val="20"/>
+      </w:rPr>
+    </w:lvl>
+    <w:lvl w:ilvl="5" w:tentative="1">
+      <w:start w:val="1"/>
+      <w:numFmt w:val="bullet"/>
+      <w:lvlText w:val=""/>
+      <w:lvlJc w:val="left"/>
+      <w:pPr>
+        <w:tabs>
+          <w:tab w:val="num" w:pos="4320"/>
+        </w:tabs>
+        <w:ind w:left="4320" w:hanging="360"/>
+      </w:pPr>
+      <w:rPr>
+        <w:rFonts w:ascii="Wingdings" w:hAnsi="Wingdings" w:hint="default"/>
+        <w:sz w:val="20"/>
+      </w:rPr>
+    </w:lvl>
+    <w:lvl w:ilvl="6" w:tentative="1">
+      <w:start w:val="1"/>
+      <w:numFmt w:val="bullet"/>
+      <w:lvlText w:val=""/>
+      <w:lvlJc w:val="left"/>
+      <w:pPr>
+        <w:tabs>
+          <w:tab w:val="num" w:pos="5040"/>
+        </w:tabs>
+        <w:ind w:left="5040" w:hanging="360"/>
+      </w:pPr>
+      <w:rPr>
+        <w:rFonts w:ascii="Wingdings" w:hAnsi="Wingdings" w:hint="default"/>
+        <w:sz w:val="20"/>
+      </w:rPr>
+    </w:lvl>
+    <w:lvl w:ilvl="7" w:tentative="1">
+      <w:start w:val="1"/>
+      <w:numFmt w:val="bullet"/>
+      <w:lvlText w:val=""/>
+      <w:lvlJc w:val="left"/>
+      <w:pPr>
+        <w:tabs>
+          <w:tab w:val="num" w:pos="5760"/>
+        </w:tabs>
+        <w:ind w:left="5760" w:hanging="360"/>
+      </w:pPr>
+      <w:rPr>
+        <w:rFonts w:ascii="Wingdings" w:hAnsi="Wingdings" w:hint="default"/>
+        <w:sz w:val="20"/>
+      </w:rPr>
+    </w:lvl>
+    <w:lvl w:ilvl="8" w:tentative="1">
+      <w:start w:val="1"/>
+      <w:numFmt w:val="bullet"/>
+      <w:lvlText w:val=""/>
+      <w:lvlJc w:val="left"/>
+      <w:pPr>
+        <w:tabs>
+          <w:tab w:val="num" w:pos="6480"/>
+        </w:tabs>
+        <w:ind w:left="6480" w:hanging="360"/>
+      </w:pPr>
+      <w:rPr>
+        <w:rFonts w:ascii="Wingdings" w:hAnsi="Wingdings" w:hint="default"/>
+        <w:sz w:val="20"/>
+      </w:rPr>
+    </w:lvl>
+  </w:abstractNum>
+  <w:abstractNum w:abstractNumId="5" w15:restartNumberingAfterBreak="0">
     <w:nsid w:val="16637846"/>
     <w:multiLevelType w:val="hybridMultilevel"/>
     <w:tmpl w:val="E26E5954"/>
@@ -11328,7 +11533,7 @@
       </w:rPr>
     </w:lvl>
   </w:abstractNum>
-  <w:abstractNum w:abstractNumId="4" w15:restartNumberingAfterBreak="0">
+  <w:abstractNum w:abstractNumId="6" w15:restartNumberingAfterBreak="0">
     <w:nsid w:val="1C75647A"/>
     <w:multiLevelType w:val="hybridMultilevel"/>
     <w:tmpl w:val="E1504E7E"/>
@@ -11441,7 +11646,7 @@
       </w:rPr>
     </w:lvl>
   </w:abstractNum>
-  <w:abstractNum w:abstractNumId="5" w15:restartNumberingAfterBreak="0">
+  <w:abstractNum w:abstractNumId="7" w15:restartNumberingAfterBreak="0">
     <w:nsid w:val="1E001296"/>
     <w:multiLevelType w:val="multilevel"/>
     <w:tmpl w:val="0816001F"/>
@@ -11527,7 +11732,7 @@
       </w:pPr>
     </w:lvl>
   </w:abstractNum>
-  <w:abstractNum w:abstractNumId="6" w15:restartNumberingAfterBreak="0">
+  <w:abstractNum w:abstractNumId="8" w15:restartNumberingAfterBreak="0">
     <w:nsid w:val="1EDF0232"/>
     <w:multiLevelType w:val="hybridMultilevel"/>
     <w:tmpl w:val="25EE9B48"/>
@@ -11613,7 +11818,7 @@
       </w:pPr>
     </w:lvl>
   </w:abstractNum>
-  <w:abstractNum w:abstractNumId="7" w15:restartNumberingAfterBreak="0">
+  <w:abstractNum w:abstractNumId="9" w15:restartNumberingAfterBreak="0">
     <w:nsid w:val="30C11546"/>
     <w:multiLevelType w:val="multilevel"/>
     <w:tmpl w:val="0816001F"/>
@@ -11699,7 +11904,296 @@
       </w:pPr>
     </w:lvl>
   </w:abstractNum>
-  <w:abstractNum w:abstractNumId="8" w15:restartNumberingAfterBreak="0">
+  <w:abstractNum w:abstractNumId="10" w15:restartNumberingAfterBreak="0">
+    <w:nsid w:val="40595C6F"/>
+    <w:multiLevelType w:val="multilevel"/>
+    <w:tmpl w:val="A5403638"/>
+    <w:lvl w:ilvl="0">
+      <w:start w:val="1"/>
+      <w:numFmt w:val="bullet"/>
+      <w:lvlText w:val=""/>
+      <w:lvlJc w:val="left"/>
+      <w:pPr>
+        <w:tabs>
+          <w:tab w:val="num" w:pos="720"/>
+        </w:tabs>
+        <w:ind w:left="720" w:hanging="360"/>
+      </w:pPr>
+      <w:rPr>
+        <w:rFonts w:ascii="Wingdings" w:hAnsi="Wingdings" w:hint="default"/>
+        <w:sz w:val="20"/>
+      </w:rPr>
+    </w:lvl>
+    <w:lvl w:ilvl="1" w:tentative="1">
+      <w:start w:val="1"/>
+      <w:numFmt w:val="bullet"/>
+      <w:lvlText w:val=""/>
+      <w:lvlJc w:val="left"/>
+      <w:pPr>
+        <w:tabs>
+          <w:tab w:val="num" w:pos="1440"/>
+        </w:tabs>
+        <w:ind w:left="1440" w:hanging="360"/>
+      </w:pPr>
+      <w:rPr>
+        <w:rFonts w:ascii="Wingdings" w:hAnsi="Wingdings" w:hint="default"/>
+        <w:sz w:val="20"/>
+      </w:rPr>
+    </w:lvl>
+    <w:lvl w:ilvl="2" w:tentative="1">
+      <w:start w:val="1"/>
+      <w:numFmt w:val="bullet"/>
+      <w:lvlText w:val=""/>
+      <w:lvlJc w:val="left"/>
+      <w:pPr>
+        <w:tabs>
+          <w:tab w:val="num" w:pos="2160"/>
+        </w:tabs>
+        <w:ind w:left="2160" w:hanging="360"/>
+      </w:pPr>
+      <w:rPr>
+        <w:rFonts w:ascii="Wingdings" w:hAnsi="Wingdings" w:hint="default"/>
+        <w:sz w:val="20"/>
+      </w:rPr>
+    </w:lvl>
+    <w:lvl w:ilvl="3" w:tentative="1">
+      <w:start w:val="1"/>
+      <w:numFmt w:val="bullet"/>
+      <w:lvlText w:val=""/>
+      <w:lvlJc w:val="left"/>
+      <w:pPr>
+        <w:tabs>
+          <w:tab w:val="num" w:pos="2880"/>
+        </w:tabs>
+        <w:ind w:left="2880" w:hanging="360"/>
+      </w:pPr>
+      <w:rPr>
+        <w:rFonts w:ascii="Wingdings" w:hAnsi="Wingdings" w:hint="default"/>
+        <w:sz w:val="20"/>
+      </w:rPr>
+    </w:lvl>
+    <w:lvl w:ilvl="4" w:tentative="1">
+      <w:start w:val="1"/>
+      <w:numFmt w:val="bullet"/>
+      <w:lvlText w:val=""/>
+      <w:lvlJc w:val="left"/>
+      <w:pPr>
+        <w:tabs>
+          <w:tab w:val="num" w:pos="3600"/>
+        </w:tabs>
+        <w:ind w:left="3600" w:hanging="360"/>
+      </w:pPr>
+      <w:rPr>
+        <w:rFonts w:ascii="Wingdings" w:hAnsi="Wingdings" w:hint="default"/>
+        <w:sz w:val="20"/>
+      </w:rPr>
+    </w:lvl>
+    <w:lvl w:ilvl="5" w:tentative="1">
+      <w:start w:val="1"/>
+      <w:numFmt w:val="bullet"/>
+      <w:lvlText w:val=""/>
+      <w:lvlJc w:val="left"/>
+      <w:pPr>
+        <w:tabs>
+          <w:tab w:val="num" w:pos="4320"/>
+        </w:tabs>
+        <w:ind w:left="4320" w:hanging="360"/>
+      </w:pPr>
+      <w:rPr>
+        <w:rFonts w:ascii="Wingdings" w:hAnsi="Wingdings" w:hint="default"/>
+        <w:sz w:val="20"/>
+      </w:rPr>
+    </w:lvl>
+    <w:lvl w:ilvl="6" w:tentative="1">
+      <w:start w:val="1"/>
+      <w:numFmt w:val="bullet"/>
+      <w:lvlText w:val=""/>
+      <w:lvlJc w:val="left"/>
+      <w:pPr>
+        <w:tabs>
+          <w:tab w:val="num" w:pos="5040"/>
+        </w:tabs>
+        <w:ind w:left="5040" w:hanging="360"/>
+      </w:pPr>
+      <w:rPr>
+        <w:rFonts w:ascii="Wingdings" w:hAnsi="Wingdings" w:hint="default"/>
+        <w:sz w:val="20"/>
+      </w:rPr>
+    </w:lvl>
+    <w:lvl w:ilvl="7" w:tentative="1">
+      <w:start w:val="1"/>
+      <w:numFmt w:val="bullet"/>
+      <w:lvlText w:val=""/>
+      <w:lvlJc w:val="left"/>
+      <w:pPr>
+        <w:tabs>
+          <w:tab w:val="num" w:pos="5760"/>
+        </w:tabs>
+        <w:ind w:left="5760" w:hanging="360"/>
+      </w:pPr>
+      <w:rPr>
+        <w:rFonts w:ascii="Wingdings" w:hAnsi="Wingdings" w:hint="default"/>
+        <w:sz w:val="20"/>
+      </w:rPr>
+    </w:lvl>
+    <w:lvl w:ilvl="8" w:tentative="1">
+      <w:start w:val="1"/>
+      <w:numFmt w:val="bullet"/>
+      <w:lvlText w:val=""/>
+      <w:lvlJc w:val="left"/>
+      <w:pPr>
+        <w:tabs>
+          <w:tab w:val="num" w:pos="6480"/>
+        </w:tabs>
+        <w:ind w:left="6480" w:hanging="360"/>
+      </w:pPr>
+      <w:rPr>
+        <w:rFonts w:ascii="Wingdings" w:hAnsi="Wingdings" w:hint="default"/>
+        <w:sz w:val="20"/>
+      </w:rPr>
+    </w:lvl>
+  </w:abstractNum>
+  <w:abstractNum w:abstractNumId="11" w15:restartNumberingAfterBreak="0">
+    <w:nsid w:val="42726170"/>
+    <w:multiLevelType w:val="hybridMultilevel"/>
+    <w:tmpl w:val="8CD65C44"/>
+    <w:lvl w:ilvl="0" w:tplc="0DB41A56">
+      <w:start w:val="1"/>
+      <w:numFmt w:val="bullet"/>
+      <w:lvlText w:val="•"/>
+      <w:lvlJc w:val="left"/>
+      <w:pPr>
+        <w:tabs>
+          <w:tab w:val="num" w:pos="720"/>
+        </w:tabs>
+        <w:ind w:left="720" w:hanging="360"/>
+      </w:pPr>
+      <w:rPr>
+        <w:rFonts w:ascii="Times New Roman" w:hAnsi="Times New Roman" w:hint="default"/>
+      </w:rPr>
+    </w:lvl>
+    <w:lvl w:ilvl="1" w:tplc="A54278C2" w:tentative="1">
+      <w:start w:val="1"/>
+      <w:numFmt w:val="bullet"/>
+      <w:lvlText w:val="•"/>
+      <w:lvlJc w:val="left"/>
+      <w:pPr>
+        <w:tabs>
+          <w:tab w:val="num" w:pos="1440"/>
+        </w:tabs>
+        <w:ind w:left="1440" w:hanging="360"/>
+      </w:pPr>
+      <w:rPr>
+        <w:rFonts w:ascii="Times New Roman" w:hAnsi="Times New Roman" w:hint="default"/>
+      </w:rPr>
+    </w:lvl>
+    <w:lvl w:ilvl="2" w:tplc="252A3166" w:tentative="1">
+      <w:start w:val="1"/>
+      <w:numFmt w:val="bullet"/>
+      <w:lvlText w:val="•"/>
+      <w:lvlJc w:val="left"/>
+      <w:pPr>
+        <w:tabs>
+          <w:tab w:val="num" w:pos="2160"/>
+        </w:tabs>
+        <w:ind w:left="2160" w:hanging="360"/>
+      </w:pPr>
+      <w:rPr>
+        <w:rFonts w:ascii="Times New Roman" w:hAnsi="Times New Roman" w:hint="default"/>
+      </w:rPr>
+    </w:lvl>
+    <w:lvl w:ilvl="3" w:tplc="63B21562" w:tentative="1">
+      <w:start w:val="1"/>
+      <w:numFmt w:val="bullet"/>
+      <w:lvlText w:val="•"/>
+      <w:lvlJc w:val="left"/>
+      <w:pPr>
+        <w:tabs>
+          <w:tab w:val="num" w:pos="2880"/>
+        </w:tabs>
+        <w:ind w:left="2880" w:hanging="360"/>
+      </w:pPr>
+      <w:rPr>
+        <w:rFonts w:ascii="Times New Roman" w:hAnsi="Times New Roman" w:hint="default"/>
+      </w:rPr>
+    </w:lvl>
+    <w:lvl w:ilvl="4" w:tplc="97CCD5B0" w:tentative="1">
+      <w:start w:val="1"/>
+      <w:numFmt w:val="bullet"/>
+      <w:lvlText w:val="•"/>
+      <w:lvlJc w:val="left"/>
+      <w:pPr>
+        <w:tabs>
+          <w:tab w:val="num" w:pos="3600"/>
+        </w:tabs>
+        <w:ind w:left="3600" w:hanging="360"/>
+      </w:pPr>
+      <w:rPr>
+        <w:rFonts w:ascii="Times New Roman" w:hAnsi="Times New Roman" w:hint="default"/>
+      </w:rPr>
+    </w:lvl>
+    <w:lvl w:ilvl="5" w:tplc="4D4E4098" w:tentative="1">
+      <w:start w:val="1"/>
+      <w:numFmt w:val="bullet"/>
+      <w:lvlText w:val="•"/>
+      <w:lvlJc w:val="left"/>
+      <w:pPr>
+        <w:tabs>
+          <w:tab w:val="num" w:pos="4320"/>
+        </w:tabs>
+        <w:ind w:left="4320" w:hanging="360"/>
+      </w:pPr>
+      <w:rPr>
+        <w:rFonts w:ascii="Times New Roman" w:hAnsi="Times New Roman" w:hint="default"/>
+      </w:rPr>
+    </w:lvl>
+    <w:lvl w:ilvl="6" w:tplc="7F72A030" w:tentative="1">
+      <w:start w:val="1"/>
+      <w:numFmt w:val="bullet"/>
+      <w:lvlText w:val="•"/>
+      <w:lvlJc w:val="left"/>
+      <w:pPr>
+        <w:tabs>
+          <w:tab w:val="num" w:pos="5040"/>
+        </w:tabs>
+        <w:ind w:left="5040" w:hanging="360"/>
+      </w:pPr>
+      <w:rPr>
+        <w:rFonts w:ascii="Times New Roman" w:hAnsi="Times New Roman" w:hint="default"/>
+      </w:rPr>
+    </w:lvl>
+    <w:lvl w:ilvl="7" w:tplc="EAF67536" w:tentative="1">
+      <w:start w:val="1"/>
+      <w:numFmt w:val="bullet"/>
+      <w:lvlText w:val="•"/>
+      <w:lvlJc w:val="left"/>
+      <w:pPr>
+        <w:tabs>
+          <w:tab w:val="num" w:pos="5760"/>
+        </w:tabs>
+        <w:ind w:left="5760" w:hanging="360"/>
+      </w:pPr>
+      <w:rPr>
+        <w:rFonts w:ascii="Times New Roman" w:hAnsi="Times New Roman" w:hint="default"/>
+      </w:rPr>
+    </w:lvl>
+    <w:lvl w:ilvl="8" w:tplc="0D7234CE" w:tentative="1">
+      <w:start w:val="1"/>
+      <w:numFmt w:val="bullet"/>
+      <w:lvlText w:val="•"/>
+      <w:lvlJc w:val="left"/>
+      <w:pPr>
+        <w:tabs>
+          <w:tab w:val="num" w:pos="6480"/>
+        </w:tabs>
+        <w:ind w:left="6480" w:hanging="360"/>
+      </w:pPr>
+      <w:rPr>
+        <w:rFonts w:ascii="Times New Roman" w:hAnsi="Times New Roman" w:hint="default"/>
+      </w:rPr>
+    </w:lvl>
+  </w:abstractNum>
+  <w:abstractNum w:abstractNumId="12" w15:restartNumberingAfterBreak="0">
     <w:nsid w:val="45313C15"/>
     <w:multiLevelType w:val="multilevel"/>
     <w:tmpl w:val="0816001F"/>
@@ -11785,7 +12279,7 @@
       </w:pPr>
     </w:lvl>
   </w:abstractNum>
-  <w:abstractNum w:abstractNumId="9" w15:restartNumberingAfterBreak="0">
+  <w:abstractNum w:abstractNumId="13" w15:restartNumberingAfterBreak="0">
     <w:nsid w:val="4B1353EB"/>
     <w:multiLevelType w:val="hybridMultilevel"/>
     <w:tmpl w:val="693CBAB6"/>
@@ -11898,7 +12392,7 @@
       </w:rPr>
     </w:lvl>
   </w:abstractNum>
-  <w:abstractNum w:abstractNumId="10" w15:restartNumberingAfterBreak="0">
+  <w:abstractNum w:abstractNumId="14" w15:restartNumberingAfterBreak="0">
     <w:nsid w:val="4B327A97"/>
     <w:multiLevelType w:val="hybridMultilevel"/>
     <w:tmpl w:val="4D24B0E4"/>
@@ -12012,7 +12506,7 @@
       </w:rPr>
     </w:lvl>
   </w:abstractNum>
-  <w:abstractNum w:abstractNumId="11" w15:restartNumberingAfterBreak="0">
+  <w:abstractNum w:abstractNumId="15" w15:restartNumberingAfterBreak="0">
     <w:nsid w:val="4F024AA4"/>
     <w:multiLevelType w:val="multilevel"/>
     <w:tmpl w:val="0816001F"/>
@@ -12098,7 +12592,7 @@
       </w:pPr>
     </w:lvl>
   </w:abstractNum>
-  <w:abstractNum w:abstractNumId="12" w15:restartNumberingAfterBreak="0">
+  <w:abstractNum w:abstractNumId="16" w15:restartNumberingAfterBreak="0">
     <w:nsid w:val="50F34D3C"/>
     <w:multiLevelType w:val="multilevel"/>
     <w:tmpl w:val="0816001F"/>
@@ -12184,7 +12678,7 @@
       </w:pPr>
     </w:lvl>
   </w:abstractNum>
-  <w:abstractNum w:abstractNumId="13" w15:restartNumberingAfterBreak="0">
+  <w:abstractNum w:abstractNumId="17" w15:restartNumberingAfterBreak="0">
     <w:nsid w:val="62790B82"/>
     <w:multiLevelType w:val="multilevel"/>
     <w:tmpl w:val="0816001F"/>
@@ -12270,7 +12764,7 @@
       </w:pPr>
     </w:lvl>
   </w:abstractNum>
-  <w:abstractNum w:abstractNumId="14" w15:restartNumberingAfterBreak="0">
+  <w:abstractNum w:abstractNumId="18" w15:restartNumberingAfterBreak="0">
     <w:nsid w:val="65D14E27"/>
     <w:multiLevelType w:val="hybridMultilevel"/>
     <w:tmpl w:val="DFEAA90E"/>
@@ -12383,7 +12877,7 @@
       </w:rPr>
     </w:lvl>
   </w:abstractNum>
-  <w:abstractNum w:abstractNumId="15" w15:restartNumberingAfterBreak="0">
+  <w:abstractNum w:abstractNumId="19" w15:restartNumberingAfterBreak="0">
     <w:nsid w:val="661F0253"/>
     <w:multiLevelType w:val="multilevel"/>
     <w:tmpl w:val="0816001F"/>
@@ -12469,7 +12963,7 @@
       </w:pPr>
     </w:lvl>
   </w:abstractNum>
-  <w:abstractNum w:abstractNumId="16" w15:restartNumberingAfterBreak="0">
+  <w:abstractNum w:abstractNumId="20" w15:restartNumberingAfterBreak="0">
     <w:nsid w:val="665E674F"/>
     <w:multiLevelType w:val="hybridMultilevel"/>
     <w:tmpl w:val="0734B9A0"/>
@@ -12555,7 +13049,7 @@
       </w:pPr>
     </w:lvl>
   </w:abstractNum>
-  <w:abstractNum w:abstractNumId="17" w15:restartNumberingAfterBreak="0">
+  <w:abstractNum w:abstractNumId="21" w15:restartNumberingAfterBreak="0">
     <w:nsid w:val="6AED5DCA"/>
     <w:multiLevelType w:val="multilevel"/>
     <w:tmpl w:val="0816001F"/>
@@ -12641,7 +13135,7 @@
       </w:pPr>
     </w:lvl>
   </w:abstractNum>
-  <w:abstractNum w:abstractNumId="18" w15:restartNumberingAfterBreak="0">
+  <w:abstractNum w:abstractNumId="22" w15:restartNumberingAfterBreak="0">
     <w:nsid w:val="6B090595"/>
     <w:multiLevelType w:val="multilevel"/>
     <w:tmpl w:val="0816001F"/>
@@ -12727,7 +13221,7 @@
       </w:pPr>
     </w:lvl>
   </w:abstractNum>
-  <w:abstractNum w:abstractNumId="19" w15:restartNumberingAfterBreak="0">
+  <w:abstractNum w:abstractNumId="23" w15:restartNumberingAfterBreak="0">
     <w:nsid w:val="6DC977F9"/>
     <w:multiLevelType w:val="multilevel"/>
     <w:tmpl w:val="0816001F"/>
@@ -12813,7 +13307,7 @@
       </w:pPr>
     </w:lvl>
   </w:abstractNum>
-  <w:abstractNum w:abstractNumId="20" w15:restartNumberingAfterBreak="0">
+  <w:abstractNum w:abstractNumId="24" w15:restartNumberingAfterBreak="0">
     <w:nsid w:val="6DF63801"/>
     <w:multiLevelType w:val="hybridMultilevel"/>
     <w:tmpl w:val="7640CEFE"/>
@@ -12926,7 +13420,7 @@
       </w:rPr>
     </w:lvl>
   </w:abstractNum>
-  <w:abstractNum w:abstractNumId="21" w15:restartNumberingAfterBreak="0">
+  <w:abstractNum w:abstractNumId="25" w15:restartNumberingAfterBreak="0">
     <w:nsid w:val="72E33EAE"/>
     <w:multiLevelType w:val="hybridMultilevel"/>
     <w:tmpl w:val="D414B7BE"/>
@@ -13039,7 +13533,7 @@
       </w:rPr>
     </w:lvl>
   </w:abstractNum>
-  <w:abstractNum w:abstractNumId="22" w15:restartNumberingAfterBreak="0">
+  <w:abstractNum w:abstractNumId="26" w15:restartNumberingAfterBreak="0">
     <w:nsid w:val="74202DFF"/>
     <w:multiLevelType w:val="hybridMultilevel"/>
     <w:tmpl w:val="9B825536"/>
@@ -13154,73 +13648,85 @@
     </w:lvl>
   </w:abstractNum>
   <w:num w:numId="1">
-    <w:abstractNumId w:val="3"/>
+    <w:abstractNumId w:val="5"/>
   </w:num>
   <w:num w:numId="2">
-    <w:abstractNumId w:val="4"/>
+    <w:abstractNumId w:val="6"/>
   </w:num>
   <w:num w:numId="3">
-    <w:abstractNumId w:val="20"/>
+    <w:abstractNumId w:val="24"/>
   </w:num>
   <w:num w:numId="4">
     <w:abstractNumId w:val="0"/>
   </w:num>
   <w:num w:numId="5">
-    <w:abstractNumId w:val="17"/>
+    <w:abstractNumId w:val="21"/>
   </w:num>
   <w:num w:numId="6">
-    <w:abstractNumId w:val="18"/>
+    <w:abstractNumId w:val="22"/>
   </w:num>
   <w:num w:numId="7">
-    <w:abstractNumId w:val="6"/>
+    <w:abstractNumId w:val="8"/>
   </w:num>
   <w:num w:numId="8">
-    <w:abstractNumId w:val="2"/>
+    <w:abstractNumId w:val="3"/>
   </w:num>
   <w:num w:numId="9">
-    <w:abstractNumId w:val="7"/>
+    <w:abstractNumId w:val="9"/>
   </w:num>
   <w:num w:numId="10">
     <w:abstractNumId w:val="1"/>
   </w:num>
   <w:num w:numId="11">
+    <w:abstractNumId w:val="15"/>
+  </w:num>
+  <w:num w:numId="12">
+    <w:abstractNumId w:val="16"/>
+  </w:num>
+  <w:num w:numId="13">
+    <w:abstractNumId w:val="23"/>
+  </w:num>
+  <w:num w:numId="14">
+    <w:abstractNumId w:val="25"/>
+  </w:num>
+  <w:num w:numId="15">
+    <w:abstractNumId w:val="20"/>
+  </w:num>
+  <w:num w:numId="16">
+    <w:abstractNumId w:val="13"/>
+  </w:num>
+  <w:num w:numId="17">
+    <w:abstractNumId w:val="19"/>
+  </w:num>
+  <w:num w:numId="18">
+    <w:abstractNumId w:val="7"/>
+  </w:num>
+  <w:num w:numId="19">
+    <w:abstractNumId w:val="18"/>
+  </w:num>
+  <w:num w:numId="20">
+    <w:abstractNumId w:val="26"/>
+  </w:num>
+  <w:num w:numId="21">
+    <w:abstractNumId w:val="12"/>
+  </w:num>
+  <w:num w:numId="22">
+    <w:abstractNumId w:val="14"/>
+  </w:num>
+  <w:num w:numId="23">
+    <w:abstractNumId w:val="17"/>
+  </w:num>
+  <w:num w:numId="24">
     <w:abstractNumId w:val="11"/>
   </w:num>
-  <w:num w:numId="12">
-    <w:abstractNumId w:val="12"/>
-  </w:num>
-  <w:num w:numId="13">
-    <w:abstractNumId w:val="19"/>
-  </w:num>
-  <w:num w:numId="14">
-    <w:abstractNumId w:val="21"/>
-  </w:num>
-  <w:num w:numId="15">
-    <w:abstractNumId w:val="16"/>
-  </w:num>
-  <w:num w:numId="16">
-    <w:abstractNumId w:val="9"/>
-  </w:num>
-  <w:num w:numId="17">
-    <w:abstractNumId w:val="15"/>
-  </w:num>
-  <w:num w:numId="18">
-    <w:abstractNumId w:val="5"/>
-  </w:num>
-  <w:num w:numId="19">
-    <w:abstractNumId w:val="14"/>
-  </w:num>
-  <w:num w:numId="20">
-    <w:abstractNumId w:val="22"/>
-  </w:num>
-  <w:num w:numId="21">
-    <w:abstractNumId w:val="8"/>
-  </w:num>
-  <w:num w:numId="22">
+  <w:num w:numId="25">
     <w:abstractNumId w:val="10"/>
   </w:num>
-  <w:num w:numId="23">
-    <w:abstractNumId w:val="13"/>
+  <w:num w:numId="26">
+    <w:abstractNumId w:val="4"/>
+  </w:num>
+  <w:num w:numId="27">
+    <w:abstractNumId w:val="2"/>
   </w:num>
 </w:numbering>
 </file>
@@ -14485,6 +14991,28 @@
       </w:tcPr>
     </w:tblStylePr>
   </w:style>
+  <w:style w:type="paragraph" w:styleId="NormalWeb">
+    <w:name w:val="Normal (Web)"/>
+    <w:basedOn w:val="Normal"/>
+    <w:uiPriority w:val="99"/>
+    <w:semiHidden/>
+    <w:unhideWhenUsed/>
+    <w:rsid w:val="009B6AE0"/>
+    <w:pPr>
+      <w:spacing w:before="100" w:beforeAutospacing="1" w:after="100" w:afterAutospacing="1" w:line="240" w:lineRule="auto"/>
+    </w:pPr>
+    <w:rPr>
+      <w:rFonts w:ascii="Times New Roman" w:eastAsia="Times New Roman" w:hAnsi="Times New Roman" w:cs="Times New Roman"/>
+      <w:sz w:val="24"/>
+      <w:szCs w:val="24"/>
+      <w:lang w:eastAsia="pt-PT"/>
+    </w:rPr>
+  </w:style>
+  <w:style w:type="character" w:customStyle="1" w:styleId="apple-converted-space">
+    <w:name w:val="apple-converted-space"/>
+    <w:basedOn w:val="Fontepargpadro"/>
+    <w:rsid w:val="009B6AE0"/>
+  </w:style>
 </w:styles>
 </file>
 
@@ -14754,7 +15282,7 @@
 </file>
 
 <file path=customXml/itemProps1.xml><?xml version="1.0" encoding="utf-8"?>
-<ds:datastoreItem xmlns:ds="http://schemas.openxmlformats.org/officeDocument/2006/customXml" ds:itemID="{95498F9C-898D-47BA-95BA-8353F4010031}">
+<ds:datastoreItem xmlns:ds="http://schemas.openxmlformats.org/officeDocument/2006/customXml" ds:itemID="{8500A5CE-AD7C-497D-BA44-DFA5151885E0}">
   <ds:schemaRefs>
     <ds:schemaRef ds:uri="http://schemas.openxmlformats.org/officeDocument/2006/bibliography"/>
   </ds:schemaRefs>

</xml_diff>